<commit_message>
Updated PR Notes under Wocap4
</commit_message>
<xml_diff>
--- a/Wocap4/PrimeRevenue Notes.docx
+++ b/Wocap4/PrimeRevenue Notes.docx
@@ -1,6 +1,6 @@
 
 <file path=word/document.xml><?xml version="1.0" encoding="utf-8"?>
-<w:document xmlns:wpc="http://schemas.microsoft.com/office/word/2010/wordprocessingCanvas" xmlns:cx="http://schemas.microsoft.com/office/drawing/2014/chartex" xmlns:cx1="http://schemas.microsoft.com/office/drawing/2015/9/8/chartex" xmlns:cx2="http://schemas.microsoft.com/office/drawing/2015/10/21/chartex" xmlns:cx3="http://schemas.microsoft.com/office/drawing/2016/5/9/chartex" xmlns:cx4="http://schemas.microsoft.com/office/drawing/2016/5/10/chartex" xmlns:cx5="http://schemas.microsoft.com/office/drawing/2016/5/11/chartex" xmlns:cx6="http://schemas.microsoft.com/office/drawing/2016/5/12/chartex" xmlns:cx7="http://schemas.microsoft.com/office/drawing/2016/5/13/chartex" xmlns:cx8="http://schemas.microsoft.com/office/drawing/2016/5/14/chartex" xmlns:mc="http://schemas.openxmlformats.org/markup-compatibility/2006" xmlns:aink="http://schemas.microsoft.com/office/drawing/2016/ink" xmlns:am3d="http://schemas.microsoft.com/office/drawing/2017/model3d" xmlns:o="urn:schemas-microsoft-com:office:office" xmlns:r="http://schemas.openxmlformats.org/officeDocument/2006/relationships" xmlns:m="http://schemas.openxmlformats.org/officeDocument/2006/math" xmlns:v="urn:schemas-microsoft-com:vml" xmlns:wp14="http://schemas.microsoft.com/office/word/2010/wordprocessingDrawing" xmlns:wp="http://schemas.openxmlformats.org/drawingml/2006/wordprocessingDrawing" xmlns:w10="urn:schemas-microsoft-com:office:word" xmlns:w="http://schemas.openxmlformats.org/wordprocessingml/2006/main" xmlns:w14="http://schemas.microsoft.com/office/word/2010/wordml" xmlns:w15="http://schemas.microsoft.com/office/word/2012/wordml" xmlns:w16cex="http://schemas.microsoft.com/office/word/2018/wordml/cex" xmlns:w16cid="http://schemas.microsoft.com/office/word/2016/wordml/cid" xmlns:w16="http://schemas.microsoft.com/office/word/2018/wordml" xmlns:w16se="http://schemas.microsoft.com/office/word/2015/wordml/symex" xmlns:wpg="http://schemas.microsoft.com/office/word/2010/wordprocessingGroup" xmlns:wpi="http://schemas.microsoft.com/office/word/2010/wordprocessingInk" xmlns:wne="http://schemas.microsoft.com/office/word/2006/wordml" xmlns:wps="http://schemas.microsoft.com/office/word/2010/wordprocessingShape" mc:Ignorable="w14 w15 w16se w16cid w16 w16cex wp14">
+<w:document xmlns:wpc="http://schemas.microsoft.com/office/word/2010/wordprocessingCanvas" xmlns:cx="http://schemas.microsoft.com/office/drawing/2014/chartex" xmlns:cx1="http://schemas.microsoft.com/office/drawing/2015/9/8/chartex" xmlns:cx2="http://schemas.microsoft.com/office/drawing/2015/10/21/chartex" xmlns:cx3="http://schemas.microsoft.com/office/drawing/2016/5/9/chartex" xmlns:cx4="http://schemas.microsoft.com/office/drawing/2016/5/10/chartex" xmlns:cx5="http://schemas.microsoft.com/office/drawing/2016/5/11/chartex" xmlns:cx6="http://schemas.microsoft.com/office/drawing/2016/5/12/chartex" xmlns:cx7="http://schemas.microsoft.com/office/drawing/2016/5/13/chartex" xmlns:cx8="http://schemas.microsoft.com/office/drawing/2016/5/14/chartex" xmlns:mc="http://schemas.openxmlformats.org/markup-compatibility/2006" xmlns:aink="http://schemas.microsoft.com/office/drawing/2016/ink" xmlns:am3d="http://schemas.microsoft.com/office/drawing/2017/model3d" xmlns:o="urn:schemas-microsoft-com:office:office" xmlns:r="http://schemas.openxmlformats.org/officeDocument/2006/relationships" xmlns:m="http://schemas.openxmlformats.org/officeDocument/2006/math" xmlns:v="urn:schemas-microsoft-com:vml" xmlns:wp14="http://schemas.microsoft.com/office/word/2010/wordprocessingDrawing" xmlns:wp="http://schemas.openxmlformats.org/drawingml/2006/wordprocessingDrawing" xmlns:w10="urn:schemas-microsoft-com:office:word" xmlns:w="http://schemas.openxmlformats.org/wordprocessingml/2006/main" xmlns:w14="http://schemas.microsoft.com/office/word/2010/wordml" xmlns:w15="http://schemas.microsoft.com/office/word/2012/wordml" xmlns:w16cex="http://schemas.microsoft.com/office/word/2018/wordml/cex" xmlns:w16cid="http://schemas.microsoft.com/office/word/2016/wordml/cid" xmlns:w16="http://schemas.microsoft.com/office/word/2018/wordml" xmlns:w16sdtdh="http://schemas.microsoft.com/office/word/2020/wordml/sdtdatahash" xmlns:w16se="http://schemas.microsoft.com/office/word/2015/wordml/symex" xmlns:wpg="http://schemas.microsoft.com/office/word/2010/wordprocessingGroup" xmlns:wpi="http://schemas.microsoft.com/office/word/2010/wordprocessingInk" xmlns:wne="http://schemas.microsoft.com/office/word/2006/wordml" xmlns:wps="http://schemas.microsoft.com/office/word/2010/wordprocessingShape" mc:Ignorable="w14 w15 w16se w16cid w16 w16cex w16sdtdh wp14">
   <w:body>
     <w:p>
       <w:pPr>
@@ -18,11 +18,9 @@
           <w:numId w:val="1"/>
         </w:numPr>
       </w:pPr>
-      <w:proofErr w:type="spellStart"/>
       <w:r>
         <w:t>PrimeRevenue</w:t>
       </w:r>
-      <w:proofErr w:type="spellEnd"/>
     </w:p>
     <w:p>
       <w:pPr>
@@ -153,15 +151,7 @@
         </w:numPr>
       </w:pPr>
       <w:r>
-        <w:t xml:space="preserve">Get competitive rates based on your </w:t>
-      </w:r>
-      <w:proofErr w:type="gramStart"/>
-      <w:r>
-        <w:t>buyers</w:t>
-      </w:r>
-      <w:proofErr w:type="gramEnd"/>
-      <w:r>
-        <w:t xml:space="preserve"> credit score</w:t>
+        <w:t>Get competitive rates based on your buyers credit score</w:t>
       </w:r>
     </w:p>
     <w:p>
@@ -215,15 +205,7 @@
         </w:numPr>
       </w:pPr>
       <w:r>
-        <w:t xml:space="preserve">Buyer extends a </w:t>
-      </w:r>
-      <w:proofErr w:type="spellStart"/>
-      <w:r>
-        <w:t>Suppier’s</w:t>
-      </w:r>
-      <w:proofErr w:type="spellEnd"/>
-      <w:r>
-        <w:t xml:space="preserve"> payment terms</w:t>
+        <w:t>Buyer extends a Suppier’s payment terms</w:t>
       </w:r>
     </w:p>
     <w:p>
@@ -448,15 +430,7 @@
         <w:t>When the invoice</w:t>
       </w:r>
       <w:r>
-        <w:t xml:space="preserve"> </w:t>
-      </w:r>
-      <w:proofErr w:type="gramStart"/>
-      <w:r>
-        <w:t>have</w:t>
-      </w:r>
-      <w:proofErr w:type="gramEnd"/>
-      <w:r>
-        <w:t xml:space="preserve"> matured at the end of the extended term…</w:t>
+        <w:t xml:space="preserve"> have matured at the end of the extended term…</w:t>
       </w:r>
     </w:p>
     <w:p>
@@ -480,15 +454,7 @@
         </w:numPr>
       </w:pPr>
       <w:r>
-        <w:t xml:space="preserve">Helps </w:t>
-      </w:r>
-      <w:proofErr w:type="gramStart"/>
-      <w:r>
-        <w:t>buyers</w:t>
-      </w:r>
-      <w:proofErr w:type="gramEnd"/>
-      <w:r>
-        <w:t xml:space="preserve"> free up cash, helps suppliers get paid early</w:t>
+        <w:t>Helps buyers free up cash, helps suppliers get paid early</w:t>
       </w:r>
     </w:p>
     <w:p>
@@ -529,13 +495,8 @@
           <w:numId w:val="2"/>
         </w:numPr>
       </w:pPr>
-      <w:proofErr w:type="gramStart"/>
-      <w:r>
-        <w:t>Typically</w:t>
-      </w:r>
-      <w:proofErr w:type="gramEnd"/>
-      <w:r>
-        <w:t xml:space="preserve"> 50 basis points</w:t>
+      <w:r>
+        <w:t>Typically 50 basis points</w:t>
       </w:r>
     </w:p>
     <w:p>
@@ -607,29 +568,8 @@
         </w:numPr>
       </w:pPr>
       <w:r>
-        <w:t xml:space="preserve">That </w:t>
-      </w:r>
-      <w:proofErr w:type="gramStart"/>
-      <w:r>
-        <w:t>200 basis</w:t>
-      </w:r>
-      <w:proofErr w:type="gramEnd"/>
-      <w:r>
-        <w:t xml:space="preserve"> point reduction more than offsets the 50 basis point average increase so the overall rate has actually come down about 100 to 150 basis points from precrisis to today – Dominic </w:t>
-      </w:r>
-      <w:proofErr w:type="spellStart"/>
-      <w:r>
-        <w:t>Capolongo</w:t>
-      </w:r>
-      <w:proofErr w:type="spellEnd"/>
-      <w:r>
-        <w:t xml:space="preserve"> EVP, Global Funding at </w:t>
-      </w:r>
-      <w:proofErr w:type="spellStart"/>
-      <w:r>
-        <w:t>PrimeRevenue</w:t>
-      </w:r>
-      <w:proofErr w:type="spellEnd"/>
+        <w:t>That 200 basis point reduction more than offsets the 50 basis point average increase so the overall rate has actually come down about 100 to 150 basis points from precrisis to today – Dominic Capolongo EVP, Global Funding at PrimeRevenue</w:t>
+      </w:r>
     </w:p>
     <w:p/>
     <w:p>
@@ -799,15 +739,7 @@
         </w:numPr>
       </w:pPr>
       <w:r>
-        <w:t xml:space="preserve">Matt </w:t>
-      </w:r>
-      <w:proofErr w:type="spellStart"/>
-      <w:r>
-        <w:t>Doorley</w:t>
-      </w:r>
-      <w:proofErr w:type="spellEnd"/>
-      <w:r>
-        <w:t>, VP Customer Advocacy America</w:t>
+        <w:t>Matt Doorley, VP Customer Advocacy America</w:t>
       </w:r>
     </w:p>
     <w:p>
@@ -940,15 +872,7 @@
         </w:numPr>
       </w:pPr>
       <w:r>
-        <w:t xml:space="preserve">Priority and focus on supply chain </w:t>
-      </w:r>
-      <w:proofErr w:type="gramStart"/>
-      <w:r>
-        <w:t>has</w:t>
-      </w:r>
-      <w:proofErr w:type="gramEnd"/>
-      <w:r>
-        <w:t xml:space="preserve"> increased dramatically</w:t>
+        <w:t>Priority and focus on supply chain has increased dramatically</w:t>
       </w:r>
     </w:p>
     <w:p>
@@ -1127,13 +1051,8 @@
           <w:numId w:val="4"/>
         </w:numPr>
       </w:pPr>
-      <w:proofErr w:type="gramStart"/>
-      <w:r>
-        <w:t>There’s</w:t>
-      </w:r>
-      <w:proofErr w:type="gramEnd"/>
-      <w:r>
-        <w:t xml:space="preserve"> two levers we’re helping them with:</w:t>
+      <w:r>
+        <w:t>There’s two levers we’re helping them with:</w:t>
       </w:r>
     </w:p>
     <w:p>
@@ -1404,15 +1323,7 @@
         </w:numPr>
       </w:pPr>
       <w:r>
-        <w:t xml:space="preserve">They’re also using </w:t>
-      </w:r>
-      <w:proofErr w:type="gramStart"/>
-      <w:r>
-        <w:t>all of</w:t>
-      </w:r>
-      <w:proofErr w:type="gramEnd"/>
-      <w:r>
-        <w:t xml:space="preserve"> the tools available to them</w:t>
+        <w:t>They’re also using all of the tools available to them</w:t>
       </w:r>
     </w:p>
     <w:p>
@@ -1532,15 +1443,7 @@
         </w:numPr>
       </w:pPr>
       <w:r>
-        <w:t xml:space="preserve">They can look in the system, see when things have been approved, how much has been approved, and if they have a </w:t>
-      </w:r>
-      <w:proofErr w:type="gramStart"/>
-      <w:r>
-        <w:t>question</w:t>
-      </w:r>
-      <w:proofErr w:type="gramEnd"/>
-      <w:r>
-        <w:t xml:space="preserve"> they can address it with their buyers sooner rather than later</w:t>
+        <w:t>They can look in the system, see when things have been approved, how much has been approved, and if they have a question they can address it with their buyers sooner rather than later</w:t>
       </w:r>
     </w:p>
     <w:p>
@@ -1552,32 +1455,19 @@
         </w:numPr>
       </w:pPr>
       <w:r>
-        <w:t xml:space="preserve">Can you talk about the magnitude of cashflow that can be unlocked for the </w:t>
-      </w:r>
-      <w:proofErr w:type="gramStart"/>
-      <w:r>
-        <w:t>suppliers</w:t>
-      </w:r>
-      <w:proofErr w:type="gramEnd"/>
-    </w:p>
-    <w:p>
-      <w:pPr>
-        <w:pStyle w:val="ListParagraph"/>
-        <w:numPr>
-          <w:ilvl w:val="1"/>
-          <w:numId w:val="4"/>
-        </w:numPr>
-      </w:pPr>
-      <w:r>
-        <w:t xml:space="preserve">Last year alone (2019), </w:t>
-      </w:r>
-      <w:proofErr w:type="spellStart"/>
-      <w:r>
-        <w:t>PrimeRevenue</w:t>
-      </w:r>
-      <w:proofErr w:type="spellEnd"/>
-      <w:r>
-        <w:t xml:space="preserve"> processed well over 250 Billion dollars of payments through their system</w:t>
+        <w:t>Can you talk about the magnitude of cashflow that can be unlocked for the suppliers</w:t>
+      </w:r>
+    </w:p>
+    <w:p>
+      <w:pPr>
+        <w:pStyle w:val="ListParagraph"/>
+        <w:numPr>
+          <w:ilvl w:val="1"/>
+          <w:numId w:val="4"/>
+        </w:numPr>
+      </w:pPr>
+      <w:r>
+        <w:t>Last year alone (2019), PrimeRevenue processed well over 250 Billion dollars of payments through their system</w:t>
       </w:r>
     </w:p>
     <w:p>
@@ -1634,96 +1524,19 @@
     <w:p/>
     <w:p/>
     <w:p>
-      <w:proofErr w:type="spellStart"/>
       <w:r>
         <w:lastRenderedPageBreak/>
-        <w:t>WoCap</w:t>
-      </w:r>
-      <w:proofErr w:type="spellEnd"/>
-      <w:r>
-        <w:t xml:space="preserve"> is a trustless working capital optimization service supported by decentralized lending. The financial operations are built on the Stacks blockchain, powered by Clarity smart contracts, and secured by Bitcoin. In real-world supply chains, businesses of all shapes and sizes consistently have two problems regarding liquidity: getting paid for their services as soon as possible and running low on working capital required to keep operating and growing. Suppliers are willing to take a discount to be paid early, and buyers are willing to pay interest in exchange for extending payment terms. But who provides the capital? And how do the entities all trust each other? These are key questions to understanding why </w:t>
-      </w:r>
-      <w:proofErr w:type="spellStart"/>
-      <w:r>
-        <w:t>WoCap</w:t>
-      </w:r>
-      <w:proofErr w:type="spellEnd"/>
-      <w:r>
-        <w:t xml:space="preserve"> is a necessary development in the world of supply chain finance. For any business willing to put their Bitcoin holdings to work as collateral, </w:t>
-      </w:r>
-      <w:proofErr w:type="spellStart"/>
-      <w:r>
-        <w:t>WoCap</w:t>
-      </w:r>
-      <w:proofErr w:type="spellEnd"/>
-      <w:r>
-        <w:t xml:space="preserve"> dramatically simplifies their process of optimizing working capital by making use of properties that are unique to Stacks and Clarity. Today, Banks provide the liquidity after clients have been onboarded and completed legal paperwork. Platforms (such as </w:t>
-      </w:r>
-      <w:proofErr w:type="spellStart"/>
-      <w:r>
-        <w:t>PrimeRevenue</w:t>
-      </w:r>
-      <w:proofErr w:type="spellEnd"/>
-      <w:r>
-        <w:t xml:space="preserve">) exist to mediate these relationships and take a fee on top. The business model is the same with </w:t>
-      </w:r>
-      <w:proofErr w:type="spellStart"/>
-      <w:proofErr w:type="gramStart"/>
-      <w:r>
-        <w:t>WoCap</w:t>
-      </w:r>
-      <w:proofErr w:type="spellEnd"/>
-      <w:proofErr w:type="gramEnd"/>
-      <w:r>
-        <w:t xml:space="preserve"> but Banks are not required, smart contracts and collateral remove the need for legal paperwork, and onboarding is much faster. And </w:t>
-      </w:r>
-      <w:proofErr w:type="spellStart"/>
-      <w:r>
-        <w:t>WoCap</w:t>
-      </w:r>
-      <w:proofErr w:type="spellEnd"/>
-      <w:r>
-        <w:t xml:space="preserve"> </w:t>
-      </w:r>
-      <w:proofErr w:type="gramStart"/>
-      <w:r>
-        <w:t>is able to</w:t>
-      </w:r>
-      <w:proofErr w:type="gramEnd"/>
-      <w:r>
-        <w:t xml:space="preserve"> capture more demand for this type of product because businesses and lenders of all sizes can participate. Banks will be replaced with decentralized liquidity pools which will offer better terms to buyers and suppliers. The software and smart contracts empower the financial operations on the </w:t>
-      </w:r>
-      <w:proofErr w:type="spellStart"/>
-      <w:r>
-        <w:t>WoCap</w:t>
-      </w:r>
-      <w:proofErr w:type="spellEnd"/>
-      <w:r>
-        <w:t xml:space="preserve"> platform to transact and operate without trust between entities. As a result, </w:t>
-      </w:r>
-      <w:proofErr w:type="spellStart"/>
-      <w:r>
-        <w:t>WoCap</w:t>
-      </w:r>
-      <w:proofErr w:type="spellEnd"/>
-      <w:r>
-        <w:t xml:space="preserve"> </w:t>
-      </w:r>
-      <w:proofErr w:type="gramStart"/>
-      <w:r>
-        <w:t>is able to</w:t>
-      </w:r>
-      <w:proofErr w:type="gramEnd"/>
-      <w:r>
-        <w:t xml:space="preserve"> operate more efficiently, and lower costs to the platform yield better lending/borrowing rates for customers compared to what currently exists today. Here's an example: A buyer wants to extend payment terms. Traditionally, this is done in 30-60-90-120 </w:t>
-      </w:r>
-      <w:proofErr w:type="spellStart"/>
-      <w:r>
-        <w:t>etc</w:t>
-      </w:r>
-      <w:proofErr w:type="spellEnd"/>
-      <w:r>
-        <w:t xml:space="preserve"> day increments. The buyer can post the total amount due, the date they'd like to extend payment terms until, and a closing date for the contract auction. The platform verifies the collateral is sufficient, and then lets liquidity pools bid against each other for interest rates until auction close. Liquidity pools can be single-users, trustless-automated groups that bid within explicit constraints, or blind-trust groups run by an individual or company.</w:t>
+        <w:t>WoCap is a trustless working capital optimization service supported by decentralized lending. The financial operations are built on the Stacks blockchain, powered by Clarity smart contracts, and secured by Bitcoin. In real-world supply chains, businesses of all shapes and sizes consistently have two problems regarding liquidity: getting paid for their services as soon as possible and running low on working capital required to keep operating and growing. Suppliers are willing to take a discount to be paid early, and buyers are willing to pay interest in exchange for extending payment terms. But who provides the capital? And how do the entities all trust each other? These are key questions to understanding why WoCap is a necessary development in the world of supply chain finance. For any business willing to put their Bitcoin holdings to work as collateral, WoCap dramatically simplifies their process of optimizing working capital by making use of properties that are unique to Stacks and Clarity. Today, Banks provide the liquidity after clients have been onboarded and completed legal paperwork. Platforms (such as PrimeRevenue) exist to mediate these relationships and take a fee on top. The business model is the same with WoCap but Banks are not required, smart contracts and collateral remove the need for legal paperwork, and onboarding is much faster. And WoCap is able to capture more demand for this type of product because businesses and lenders of all sizes can participate. Banks will be replaced with decentralized liquidity pools which will offer better terms to buyers and suppliers. The software and smart contracts empower the financial operations on the WoCap platform to transact and operate without trust between entities. As a result, WoCap is able to operate more efficiently, and lower costs to the platform yield better lending/borrowing rates for customers compared to what currently exists today. Here's an example: A buyer wants to extend payment terms. Traditionally, this is done in 30-60-90-120 etc day increments. The buyer can post the total amount due, the date they'd like to extend payment terms until, and a closing date for the contract auction. The platform verifies the collateral is sufficient, and then lets liquidity pools bid against each other for interest rates until auction close. Liquidity pools can be single-users, trustless-automated groups that bid within explicit constraints, or blind-trust groups run by an individual or company.</w:t>
+      </w:r>
+    </w:p>
+    <w:p/>
+    <w:p/>
+    <w:p/>
+    <w:p/>
+    <w:p/>
+    <w:p>
+      <w:r>
+        <w:t>Adding new lines here to make this a different file for git version testing.</w:t>
       </w:r>
     </w:p>
     <w:sectPr>
@@ -1737,7 +1550,7 @@
 </file>
 
 <file path=word/numbering.xml><?xml version="1.0" encoding="utf-8"?>
-<w:numbering xmlns:wpc="http://schemas.microsoft.com/office/word/2010/wordprocessingCanvas" xmlns:cx="http://schemas.microsoft.com/office/drawing/2014/chartex" xmlns:cx1="http://schemas.microsoft.com/office/drawing/2015/9/8/chartex" xmlns:cx2="http://schemas.microsoft.com/office/drawing/2015/10/21/chartex" xmlns:cx3="http://schemas.microsoft.com/office/drawing/2016/5/9/chartex" xmlns:cx4="http://schemas.microsoft.com/office/drawing/2016/5/10/chartex" xmlns:cx5="http://schemas.microsoft.com/office/drawing/2016/5/11/chartex" xmlns:cx6="http://schemas.microsoft.com/office/drawing/2016/5/12/chartex" xmlns:cx7="http://schemas.microsoft.com/office/drawing/2016/5/13/chartex" xmlns:cx8="http://schemas.microsoft.com/office/drawing/2016/5/14/chartex" xmlns:mc="http://schemas.openxmlformats.org/markup-compatibility/2006" xmlns:aink="http://schemas.microsoft.com/office/drawing/2016/ink" xmlns:am3d="http://schemas.microsoft.com/office/drawing/2017/model3d" xmlns:o="urn:schemas-microsoft-com:office:office" xmlns:r="http://schemas.openxmlformats.org/officeDocument/2006/relationships" xmlns:m="http://schemas.openxmlformats.org/officeDocument/2006/math" xmlns:v="urn:schemas-microsoft-com:vml" xmlns:wp14="http://schemas.microsoft.com/office/word/2010/wordprocessingDrawing" xmlns:wp="http://schemas.openxmlformats.org/drawingml/2006/wordprocessingDrawing" xmlns:w10="urn:schemas-microsoft-com:office:word" xmlns:w="http://schemas.openxmlformats.org/wordprocessingml/2006/main" xmlns:w14="http://schemas.microsoft.com/office/word/2010/wordml" xmlns:w15="http://schemas.microsoft.com/office/word/2012/wordml" xmlns:w16cex="http://schemas.microsoft.com/office/word/2018/wordml/cex" xmlns:w16cid="http://schemas.microsoft.com/office/word/2016/wordml/cid" xmlns:w16="http://schemas.microsoft.com/office/word/2018/wordml" xmlns:w16se="http://schemas.microsoft.com/office/word/2015/wordml/symex" xmlns:wpg="http://schemas.microsoft.com/office/word/2010/wordprocessingGroup" xmlns:wpi="http://schemas.microsoft.com/office/word/2010/wordprocessingInk" xmlns:wne="http://schemas.microsoft.com/office/word/2006/wordml" xmlns:wps="http://schemas.microsoft.com/office/word/2010/wordprocessingShape" mc:Ignorable="w14 w15 w16se w16cid w16 w16cex wp14">
+<w:numbering xmlns:wpc="http://schemas.microsoft.com/office/word/2010/wordprocessingCanvas" xmlns:cx="http://schemas.microsoft.com/office/drawing/2014/chartex" xmlns:cx1="http://schemas.microsoft.com/office/drawing/2015/9/8/chartex" xmlns:cx2="http://schemas.microsoft.com/office/drawing/2015/10/21/chartex" xmlns:cx3="http://schemas.microsoft.com/office/drawing/2016/5/9/chartex" xmlns:cx4="http://schemas.microsoft.com/office/drawing/2016/5/10/chartex" xmlns:cx5="http://schemas.microsoft.com/office/drawing/2016/5/11/chartex" xmlns:cx6="http://schemas.microsoft.com/office/drawing/2016/5/12/chartex" xmlns:cx7="http://schemas.microsoft.com/office/drawing/2016/5/13/chartex" xmlns:cx8="http://schemas.microsoft.com/office/drawing/2016/5/14/chartex" xmlns:mc="http://schemas.openxmlformats.org/markup-compatibility/2006" xmlns:aink="http://schemas.microsoft.com/office/drawing/2016/ink" xmlns:am3d="http://schemas.microsoft.com/office/drawing/2017/model3d" xmlns:o="urn:schemas-microsoft-com:office:office" xmlns:r="http://schemas.openxmlformats.org/officeDocument/2006/relationships" xmlns:m="http://schemas.openxmlformats.org/officeDocument/2006/math" xmlns:v="urn:schemas-microsoft-com:vml" xmlns:wp14="http://schemas.microsoft.com/office/word/2010/wordprocessingDrawing" xmlns:wp="http://schemas.openxmlformats.org/drawingml/2006/wordprocessingDrawing" xmlns:w10="urn:schemas-microsoft-com:office:word" xmlns:w="http://schemas.openxmlformats.org/wordprocessingml/2006/main" xmlns:w14="http://schemas.microsoft.com/office/word/2010/wordml" xmlns:w15="http://schemas.microsoft.com/office/word/2012/wordml" xmlns:w16cex="http://schemas.microsoft.com/office/word/2018/wordml/cex" xmlns:w16cid="http://schemas.microsoft.com/office/word/2016/wordml/cid" xmlns:w16="http://schemas.microsoft.com/office/word/2018/wordml" xmlns:w16sdtdh="http://schemas.microsoft.com/office/word/2020/wordml/sdtdatahash" xmlns:w16se="http://schemas.microsoft.com/office/word/2015/wordml/symex" xmlns:wpg="http://schemas.microsoft.com/office/word/2010/wordprocessingGroup" xmlns:wpi="http://schemas.microsoft.com/office/word/2010/wordprocessingInk" xmlns:wne="http://schemas.microsoft.com/office/word/2006/wordml" xmlns:wps="http://schemas.microsoft.com/office/word/2010/wordprocessingShape" mc:Ignorable="w14 w15 w16se w16cid w16 w16cex w16sdtdh wp14">
   <w:abstractNum w:abstractNumId="0" w15:restartNumberingAfterBreak="0">
     <w:nsid w:val="023671F4"/>
     <w:multiLevelType w:val="hybridMultilevel"/>
@@ -2206,7 +2019,7 @@
 </file>
 
 <file path=word/styles.xml><?xml version="1.0" encoding="utf-8"?>
-<w:styles xmlns:mc="http://schemas.openxmlformats.org/markup-compatibility/2006" xmlns:r="http://schemas.openxmlformats.org/officeDocument/2006/relationships" xmlns:w="http://schemas.openxmlformats.org/wordprocessingml/2006/main" xmlns:w14="http://schemas.microsoft.com/office/word/2010/wordml" xmlns:w15="http://schemas.microsoft.com/office/word/2012/wordml" xmlns:w16cex="http://schemas.microsoft.com/office/word/2018/wordml/cex" xmlns:w16cid="http://schemas.microsoft.com/office/word/2016/wordml/cid" xmlns:w16="http://schemas.microsoft.com/office/word/2018/wordml" xmlns:w16se="http://schemas.microsoft.com/office/word/2015/wordml/symex" mc:Ignorable="w14 w15 w16se w16cid w16 w16cex">
+<w:styles xmlns:mc="http://schemas.openxmlformats.org/markup-compatibility/2006" xmlns:r="http://schemas.openxmlformats.org/officeDocument/2006/relationships" xmlns:w="http://schemas.openxmlformats.org/wordprocessingml/2006/main" xmlns:w14="http://schemas.microsoft.com/office/word/2010/wordml" xmlns:w15="http://schemas.microsoft.com/office/word/2012/wordml" xmlns:w16cex="http://schemas.microsoft.com/office/word/2018/wordml/cex" xmlns:w16cid="http://schemas.microsoft.com/office/word/2016/wordml/cid" xmlns:w16="http://schemas.microsoft.com/office/word/2018/wordml" xmlns:w16sdtdh="http://schemas.microsoft.com/office/word/2020/wordml/sdtdatahash" xmlns:w16se="http://schemas.microsoft.com/office/word/2015/wordml/symex" mc:Ignorable="w14 w15 w16se w16cid w16 w16cex w16sdtdh">
   <w:docDefaults>
     <w:rPrDefault>
       <w:rPr>

</xml_diff>